<commit_message>
Working on navigator tab
</commit_message>
<xml_diff>
--- a/Documentation/Assignment Notebook - Gnokky.docx
+++ b/Documentation/Assignment Notebook - Gnokky.docx
@@ -306,8 +306,17 @@
           <w:rFonts w:asciiTheme="minorHAnsi" w:hAnsiTheme="minorHAnsi" w:cstheme="minorHAnsi"/>
           <w:lang w:val="en-GB"/>
         </w:rPr>
-        <w:t xml:space="preserve"> Gnokky</w:t>
-      </w:r>
+        <w:t xml:space="preserve"> </w:t>
+      </w:r>
+      <w:proofErr w:type="spellStart"/>
+      <w:r>
+        <w:rPr>
+          <w:rFonts w:asciiTheme="minorHAnsi" w:hAnsiTheme="minorHAnsi" w:cstheme="minorHAnsi"/>
+          <w:lang w:val="en-GB"/>
+        </w:rPr>
+        <w:t>Gnokky</w:t>
+      </w:r>
+      <w:proofErr w:type="spellEnd"/>
     </w:p>
     <w:p>
       <w:pPr>
@@ -840,14 +849,30 @@
           <w:rFonts w:eastAsia="Times New Roman" w:cstheme="minorHAnsi"/>
           <w:lang w:val="en-GB" w:eastAsia="fr-FR"/>
         </w:rPr>
-        <w:t>Ability to send text, image</w:t>
-      </w:r>
-      <w:r>
-        <w:rPr>
-          <w:rFonts w:eastAsia="Times New Roman" w:cstheme="minorHAnsi"/>
-          <w:lang w:val="en-GB" w:eastAsia="fr-FR"/>
-        </w:rPr>
-        <w:t>s and</w:t>
+        <w:t xml:space="preserve">Ability to send text, </w:t>
+      </w:r>
+      <w:proofErr w:type="gramStart"/>
+      <w:r>
+        <w:rPr>
+          <w:rFonts w:eastAsia="Times New Roman" w:cstheme="minorHAnsi"/>
+          <w:lang w:val="en-GB" w:eastAsia="fr-FR"/>
+        </w:rPr>
+        <w:t>image</w:t>
+      </w:r>
+      <w:r>
+        <w:rPr>
+          <w:rFonts w:eastAsia="Times New Roman" w:cstheme="minorHAnsi"/>
+          <w:lang w:val="en-GB" w:eastAsia="fr-FR"/>
+        </w:rPr>
+        <w:t>s</w:t>
+      </w:r>
+      <w:proofErr w:type="gramEnd"/>
+      <w:r>
+        <w:rPr>
+          <w:rFonts w:eastAsia="Times New Roman" w:cstheme="minorHAnsi"/>
+          <w:lang w:val="en-GB" w:eastAsia="fr-FR"/>
+        </w:rPr>
+        <w:t xml:space="preserve"> and</w:t>
       </w:r>
       <w:r>
         <w:rPr>
@@ -893,7 +918,23 @@
           <w:rFonts w:eastAsia="Times New Roman" w:cstheme="minorHAnsi"/>
           <w:lang w:val="en-GB" w:eastAsia="fr-FR"/>
         </w:rPr>
-        <w:t>Sharing posts, stories and profiles between users.</w:t>
+        <w:t xml:space="preserve">Sharing posts, </w:t>
+      </w:r>
+      <w:proofErr w:type="gramStart"/>
+      <w:r>
+        <w:rPr>
+          <w:rFonts w:eastAsia="Times New Roman" w:cstheme="minorHAnsi"/>
+          <w:lang w:val="en-GB" w:eastAsia="fr-FR"/>
+        </w:rPr>
+        <w:t>stories</w:t>
+      </w:r>
+      <w:proofErr w:type="gramEnd"/>
+      <w:r>
+        <w:rPr>
+          <w:rFonts w:eastAsia="Times New Roman" w:cstheme="minorHAnsi"/>
+          <w:lang w:val="en-GB" w:eastAsia="fr-FR"/>
+        </w:rPr>
+        <w:t xml:space="preserve"> and profiles between users.</w:t>
       </w:r>
     </w:p>
     <w:p>
@@ -1025,7 +1066,23 @@
           <w:rFonts w:eastAsia="Times New Roman" w:cstheme="minorHAnsi"/>
           <w:lang w:val="en-GB" w:eastAsia="fr-FR"/>
         </w:rPr>
-        <w:t>, texts and videos</w:t>
+        <w:t xml:space="preserve">, </w:t>
+      </w:r>
+      <w:proofErr w:type="gramStart"/>
+      <w:r>
+        <w:rPr>
+          <w:rFonts w:eastAsia="Times New Roman" w:cstheme="minorHAnsi"/>
+          <w:lang w:val="en-GB" w:eastAsia="fr-FR"/>
+        </w:rPr>
+        <w:t>texts</w:t>
+      </w:r>
+      <w:proofErr w:type="gramEnd"/>
+      <w:r>
+        <w:rPr>
+          <w:rFonts w:eastAsia="Times New Roman" w:cstheme="minorHAnsi"/>
+          <w:lang w:val="en-GB" w:eastAsia="fr-FR"/>
+        </w:rPr>
+        <w:t xml:space="preserve"> and videos</w:t>
       </w:r>
       <w:r>
         <w:rPr>
@@ -1328,8 +1385,17 @@
           <w:rFonts w:eastAsia="Times New Roman" w:cstheme="minorHAnsi"/>
           <w:lang w:val="en-GB" w:eastAsia="fr-FR"/>
         </w:rPr>
-        <w:t>Receive reports</w:t>
-      </w:r>
+        <w:t xml:space="preserve">Receive </w:t>
+      </w:r>
+      <w:proofErr w:type="gramStart"/>
+      <w:r>
+        <w:rPr>
+          <w:rFonts w:eastAsia="Times New Roman" w:cstheme="minorHAnsi"/>
+          <w:lang w:val="en-GB" w:eastAsia="fr-FR"/>
+        </w:rPr>
+        <w:t>reports</w:t>
+      </w:r>
+      <w:proofErr w:type="gramEnd"/>
     </w:p>
     <w:p>
       <w:pPr>
@@ -1378,7 +1444,23 @@
           <w:rFonts w:eastAsia="Times New Roman" w:cstheme="minorHAnsi"/>
           <w:lang w:val="en-GB" w:eastAsia="fr-FR"/>
         </w:rPr>
-        <w:t>Can remove posts / storeis.</w:t>
+        <w:t xml:space="preserve">Can remove posts / </w:t>
+      </w:r>
+      <w:proofErr w:type="spellStart"/>
+      <w:r>
+        <w:rPr>
+          <w:rFonts w:eastAsia="Times New Roman" w:cstheme="minorHAnsi"/>
+          <w:lang w:val="en-GB" w:eastAsia="fr-FR"/>
+        </w:rPr>
+        <w:t>storeis</w:t>
+      </w:r>
+      <w:proofErr w:type="spellEnd"/>
+      <w:r>
+        <w:rPr>
+          <w:rFonts w:eastAsia="Times New Roman" w:cstheme="minorHAnsi"/>
+          <w:lang w:val="en-GB" w:eastAsia="fr-FR"/>
+        </w:rPr>
+        <w:t>.</w:t>
       </w:r>
     </w:p>
     <w:p>
@@ -2045,7 +2127,14 @@
                 <w:bCs/>
                 <w:sz w:val="20"/>
               </w:rPr>
-              <w:t>.0</w:t>
+              <w:t>.</w:t>
+            </w:r>
+            <w:r>
+              <w:rPr>
+                <w:bCs/>
+                <w:sz w:val="20"/>
+              </w:rPr>
+              <w:t>3</w:t>
             </w:r>
           </w:p>
         </w:sdtContent>

</xml_diff>